<commit_message>
edit something in report
</commit_message>
<xml_diff>
--- a/report/baocao.docx
+++ b/report/baocao.docx
@@ -754,7 +754,30 @@
           <w:szCs w:val="28"/>
           <w:lang w:val="vi-VN"/>
         </w:rPr>
-        <w:t>HO CHÍ MINH CITY, 2022</w:t>
+        <w:t>HO CH</w:t>
+      </w:r>
+      <w:r>
+        <w:rPr>
+          <w:rFonts w:hint="default"/>
+          <w:b/>
+          <w:bCs/>
+          <w:iCs/>
+          <w:sz w:val="28"/>
+          <w:szCs w:val="28"/>
+          <w:lang w:val="en-US"/>
+        </w:rPr>
+        <w:t>I</w:t>
+      </w:r>
+      <w:r>
+        <w:rPr>
+          <w:b/>
+          <w:bCs/>
+          <w:iCs/>
+          <w:sz w:val="28"/>
+          <w:szCs w:val="28"/>
+          <w:lang w:val="vi-VN"/>
+        </w:rPr>
+        <w:t xml:space="preserve"> MINH CITY, 2022</w:t>
       </w:r>
     </w:p>
     <w:p>
@@ -1506,7 +1529,30 @@
           <w:szCs w:val="28"/>
           <w:lang w:val="vi-VN"/>
         </w:rPr>
-        <w:t>HO CHÍ MINH CITY, 2022</w:t>
+        <w:t>HO CH</w:t>
+      </w:r>
+      <w:r>
+        <w:rPr>
+          <w:rFonts w:hint="default"/>
+          <w:b/>
+          <w:bCs/>
+          <w:iCs/>
+          <w:sz w:val="28"/>
+          <w:szCs w:val="28"/>
+          <w:lang w:val="en-US"/>
+        </w:rPr>
+        <w:t>I</w:t>
+      </w:r>
+      <w:r>
+        <w:rPr>
+          <w:b/>
+          <w:bCs/>
+          <w:iCs/>
+          <w:sz w:val="28"/>
+          <w:szCs w:val="28"/>
+          <w:lang w:val="vi-VN"/>
+        </w:rPr>
+        <w:t xml:space="preserve"> MINH CITY, 2022</w:t>
       </w:r>
     </w:p>
     <w:p>
@@ -1540,7 +1586,16 @@
           <w:rFonts w:hint="default"/>
           <w:lang w:val="en-US"/>
         </w:rPr>
-        <w:t>Thank you a lot teacher. We are grateful for teacher who name is Nguyễn Chí Thiện because he helped us to know more and answer questions  about the final report for our final and we can complete that report as soon as possible.</w:t>
+        <w:t>Thank you a lot teacher. We are grateful for teacher who name is Mr Nguyễn Chí Thiện because he helped us a lot</w:t>
+      </w:r>
+      <w:bookmarkStart w:id="15" w:name="_GoBack"/>
+      <w:bookmarkEnd w:id="15"/>
+      <w:r>
+        <w:rPr>
+          <w:rFonts w:hint="default"/>
+          <w:lang w:val="en-US"/>
+        </w:rPr>
+        <w:t xml:space="preserve"> to know more and answer questions  about the final report for our final and we can complete that report as soon as possible.</w:t>
       </w:r>
       <w:r>
         <w:rPr>
@@ -5511,9 +5566,9 @@
           <w:lang w:val="en-US"/>
         </w:rPr>
       </w:pPr>
-      <w:bookmarkStart w:id="9" w:name="_Toc16937"/>
-      <w:bookmarkStart w:id="10" w:name="_Toc119573344"/>
-      <w:bookmarkStart w:id="11" w:name="_Toc119762523"/>
+      <w:bookmarkStart w:id="9" w:name="_Toc119573344"/>
+      <w:bookmarkStart w:id="10" w:name="_Toc119762523"/>
+      <w:bookmarkStart w:id="11" w:name="_Toc16937"/>
       <w:r>
         <w:rPr>
           <w:rFonts w:hint="default"/>
@@ -7201,12 +7256,6 @@
             <w:insideH w:val="single" w:color="auto" w:sz="4" w:space="0"/>
             <w:insideV w:val="single" w:color="auto" w:sz="4" w:space="0"/>
           </w:tblBorders>
-          <w:tblCellMar>
-            <w:top w:w="0" w:type="dxa"/>
-            <w:left w:w="108" w:type="dxa"/>
-            <w:bottom w:w="0" w:type="dxa"/>
-            <w:right w:w="108" w:type="dxa"/>
-          </w:tblCellMar>
         </w:tblPrEx>
         <w:trPr>
           <w:trHeight w:val="314" w:hRule="atLeast"/>
@@ -10087,6 +10136,14 @@
         </w:tc>
       </w:tr>
       <w:tr>
+        <w:tblPrEx>
+          <w:tblCellMar>
+            <w:top w:w="0" w:type="dxa"/>
+            <w:left w:w="108" w:type="dxa"/>
+            <w:bottom w:w="0" w:type="dxa"/>
+            <w:right w:w="108" w:type="dxa"/>
+          </w:tblCellMar>
+        </w:tblPrEx>
         <w:trPr>
           <w:jc w:val="center"/>
         </w:trPr>
@@ -10295,6 +10352,14 @@
         </w:tc>
       </w:tr>
       <w:tr>
+        <w:tblPrEx>
+          <w:tblCellMar>
+            <w:top w:w="0" w:type="dxa"/>
+            <w:left w:w="108" w:type="dxa"/>
+            <w:bottom w:w="0" w:type="dxa"/>
+            <w:right w:w="108" w:type="dxa"/>
+          </w:tblCellMar>
+        </w:tblPrEx>
         <w:trPr>
           <w:jc w:val="center"/>
         </w:trPr>
@@ -15049,6 +15114,12 @@
             <w:insideH w:val="single" w:color="auto" w:sz="4" w:space="0"/>
             <w:insideV w:val="single" w:color="auto" w:sz="4" w:space="0"/>
           </w:tblBorders>
+          <w:tblCellMar>
+            <w:top w:w="0" w:type="dxa"/>
+            <w:left w:w="0" w:type="dxa"/>
+            <w:bottom w:w="0" w:type="dxa"/>
+            <w:right w:w="0" w:type="dxa"/>
+          </w:tblCellMar>
         </w:tblPrEx>
         <w:trPr>
           <w:trHeight w:val="480" w:hRule="atLeast"/>
@@ -16305,7 +16376,6 @@
           <w:lang w:val="en-US"/>
         </w:rPr>
       </w:pPr>
-      <w:bookmarkStart w:id="15" w:name="_GoBack"/>
       <w:r>
         <w:drawing>
           <wp:inline distT="0" distB="0" distL="0" distR="0">
@@ -16359,7 +16429,6 @@
           </wp:inline>
         </w:drawing>
       </w:r>
-      <w:bookmarkEnd w:id="15"/>
     </w:p>
     <w:p>
       <w:pPr>
@@ -17067,6 +17136,44 @@
     <w:p>
       <w:pPr>
         <w:pStyle w:val="42"/>
+        <w:ind w:left="0" w:leftChars="0" w:firstLine="0" w:firstLineChars="0"/>
+      </w:pPr>
+    </w:p>
+    <w:p>
+      <w:pPr>
+        <w:pStyle w:val="42"/>
+      </w:pPr>
+    </w:p>
+    <w:p>
+      <w:pPr>
+        <w:pStyle w:val="42"/>
+      </w:pPr>
+    </w:p>
+    <w:p>
+      <w:pPr>
+        <w:pStyle w:val="42"/>
+        <w:jc w:val="center"/>
+        <w:rPr>
+          <w:rFonts w:hint="default"/>
+          <w:lang w:val="en-US"/>
+        </w:rPr>
+      </w:pPr>
+      <w:r>
+        <w:rPr>
+          <w:rFonts w:hint="default"/>
+          <w:lang w:val="en-US"/>
+        </w:rPr>
+        <w:t>The end.</w:t>
+      </w:r>
+    </w:p>
+    <w:p>
+      <w:pPr>
+        <w:pStyle w:val="42"/>
+      </w:pPr>
+    </w:p>
+    <w:p>
+      <w:pPr>
+        <w:pStyle w:val="42"/>
       </w:pPr>
     </w:p>
     <w:p>
@@ -17077,922 +17184,457 @@
     </w:p>
     <w:p>
       <w:pPr>
+        <w:pStyle w:val="42"/>
+      </w:pPr>
+    </w:p>
+    <w:p>
+      <w:pPr>
+        <w:pStyle w:val="42"/>
+      </w:pPr>
+    </w:p>
+    <w:p>
+      <w:pPr>
+        <w:pStyle w:val="42"/>
+      </w:pPr>
+    </w:p>
+    <w:p>
+      <w:pPr>
+        <w:pStyle w:val="42"/>
+      </w:pPr>
+    </w:p>
+    <w:p>
+      <w:pPr>
+        <w:pStyle w:val="42"/>
+      </w:pPr>
+    </w:p>
+    <w:p>
+      <w:pPr>
+        <w:pStyle w:val="42"/>
+      </w:pPr>
+    </w:p>
+    <w:p>
+      <w:pPr>
+        <w:pStyle w:val="42"/>
+      </w:pPr>
+    </w:p>
+    <w:p>
+      <w:pPr>
+        <w:pStyle w:val="42"/>
+      </w:pPr>
+    </w:p>
+    <w:p>
+      <w:pPr>
+        <w:pStyle w:val="42"/>
+      </w:pPr>
+    </w:p>
+    <w:p>
+      <w:pPr>
+        <w:pStyle w:val="42"/>
+      </w:pPr>
+    </w:p>
+    <w:p>
+      <w:pPr>
+        <w:pStyle w:val="42"/>
+      </w:pPr>
+    </w:p>
+    <w:p>
+      <w:pPr>
+        <w:pStyle w:val="42"/>
+      </w:pPr>
+    </w:p>
+    <w:p>
+      <w:pPr>
+        <w:pStyle w:val="42"/>
+      </w:pPr>
+    </w:p>
+    <w:p>
+      <w:pPr>
+        <w:pStyle w:val="42"/>
+      </w:pPr>
+    </w:p>
+    <w:p>
+      <w:pPr>
+        <w:pStyle w:val="42"/>
+        <w:rPr>
+          <w:lang w:val="vi-VN"/>
+        </w:rPr>
+      </w:pPr>
+      <w:bookmarkStart w:id="12" w:name="_Toc387692917"/>
+    </w:p>
+    <w:bookmarkEnd w:id="12"/>
+    <w:p>
+      <w:pPr>
+        <w:spacing w:after="200" w:line="276" w:lineRule="auto"/>
+        <w:rPr>
+          <w:i/>
+          <w:iCs/>
+          <w:szCs w:val="24"/>
+        </w:rPr>
+      </w:pPr>
+      <w:bookmarkStart w:id="13" w:name="_Toc92568602"/>
+      <w:r>
+        <w:rPr>
+          <w:i/>
+          <w:iCs/>
+          <w:szCs w:val="24"/>
+        </w:rPr>
+        <w:br w:type="page"/>
+      </w:r>
+    </w:p>
+    <w:p>
+      <w:pPr>
         <w:pStyle w:val="48"/>
-        <w:rPr>
-          <w:rFonts w:hint="default"/>
-          <w:lang w:val="en-US"/>
-        </w:rPr>
-      </w:pPr>
-      <w:r>
-        <w:rPr>
-          <w:rFonts w:hint="default"/>
-          <w:lang w:val="en-US"/>
-        </w:rPr>
-        <w:t>CHAPTER</w:t>
-      </w:r>
-      <w:r>
-        <w:t xml:space="preserve"> </w:t>
-      </w:r>
-      <w:r>
-        <w:rPr>
-          <w:rFonts w:hint="default"/>
-          <w:lang w:val="en-US"/>
-        </w:rPr>
-        <w:t>6 - H-MINE</w:t>
-      </w:r>
-    </w:p>
-    <w:p>
-      <w:pPr>
-        <w:pStyle w:val="49"/>
+        <w:jc w:val="center"/>
+        <w:rPr>
+          <w:rFonts w:hint="default"/>
+          <w:lang w:val="en-US"/>
+        </w:rPr>
+      </w:pPr>
+      <w:bookmarkStart w:id="14" w:name="_Toc11152"/>
+      <w:r>
+        <w:t>REFERENCE</w:t>
+      </w:r>
+      <w:bookmarkEnd w:id="13"/>
+      <w:bookmarkEnd w:id="14"/>
+      <w:r>
+        <w:rPr>
+          <w:rFonts w:hint="default"/>
+          <w:lang w:val="en-US"/>
+        </w:rPr>
+        <w:t>S</w:t>
+      </w:r>
+    </w:p>
+    <w:p>
+      <w:pPr>
         <w:numPr>
           <w:ilvl w:val="0"/>
           <w:numId w:val="7"/>
         </w:numPr>
-        <w:ind w:left="432" w:leftChars="0" w:hanging="432" w:firstLineChars="0"/>
-        <w:rPr>
-          <w:rFonts w:hint="default"/>
-          <w:lang w:val="en-US"/>
-        </w:rPr>
-      </w:pPr>
-      <w:r>
-        <w:rPr>
-          <w:rFonts w:hint="default"/>
-          <w:lang w:val="en-US"/>
-        </w:rPr>
-        <w:t>Definition and Describe algorithm</w:t>
-      </w:r>
-    </w:p>
-    <w:p>
-      <w:pPr>
-        <w:pStyle w:val="42"/>
-        <w:rPr>
-          <w:rFonts w:hint="default"/>
-          <w:lang w:val="en-US"/>
-        </w:rPr>
-      </w:pPr>
-      <w:r>
-        <w:rPr>
-          <w:rFonts w:hint="default"/>
-          <w:lang w:val="en-US"/>
-        </w:rPr>
-        <w:t>Before finding out the Apriori algorithm so we will show a litle bit about itemset, frequent itemset mining.</w:t>
-      </w:r>
-    </w:p>
-    <w:p>
-      <w:pPr>
-        <w:pStyle w:val="42"/>
-        <w:rPr>
-          <w:rFonts w:hint="default"/>
-          <w:lang w:val="en-US"/>
-        </w:rPr>
-      </w:pPr>
-      <w:r>
-        <w:rPr>
-          <w:rFonts w:hint="default"/>
-          <w:lang w:val="en-US"/>
-        </w:rPr>
-        <w:t>An itemset is a set of items together. If any itemset has k-items it is called a k-itemset. An itemset consists of two or more items. An itemset that occurs frequently is called a frequent itemset. Thus frequent itemset mining is a data mining technique to identify the items that often occur together.</w:t>
-      </w:r>
-    </w:p>
-    <w:p>
-      <w:pPr>
-        <w:pStyle w:val="49"/>
+        <w:spacing w:line="360" w:lineRule="auto"/>
+        <w:ind w:left="993"/>
+        <w:jc w:val="both"/>
+        <w:rPr>
+          <w:sz w:val="26"/>
+        </w:rPr>
+      </w:pPr>
+      <w:r>
+        <w:rPr>
+          <w:rFonts w:hint="default"/>
+          <w:lang w:val="en-US"/>
+        </w:rPr>
+        <w:fldChar w:fldCharType="begin"/>
+      </w:r>
+      <w:r>
+        <w:rPr>
+          <w:rFonts w:hint="default"/>
+          <w:lang w:val="en-US"/>
+        </w:rPr>
+        <w:instrText xml:space="preserve"> HYPERLINK "https://www.section.io/engineering-education/introduction-to-frequent-itemset-mining-with-python/" </w:instrText>
+      </w:r>
+      <w:r>
+        <w:rPr>
+          <w:rFonts w:hint="default"/>
+          <w:lang w:val="en-US"/>
+        </w:rPr>
+        <w:fldChar w:fldCharType="separate"/>
+      </w:r>
+      <w:r>
+        <w:rPr>
+          <w:rStyle w:val="17"/>
+          <w:rFonts w:hint="default"/>
+          <w:lang w:val="en-US"/>
+        </w:rPr>
+        <w:t>Introduce the itemset and Frequently Itemset Mining</w:t>
+      </w:r>
+      <w:r>
+        <w:rPr>
+          <w:rFonts w:hint="default"/>
+          <w:lang w:val="en-US"/>
+        </w:rPr>
+        <w:fldChar w:fldCharType="end"/>
+      </w:r>
+      <w:r>
+        <w:rPr>
+          <w:sz w:val="26"/>
+        </w:rPr>
+        <w:t xml:space="preserve"> </w:t>
+      </w:r>
+    </w:p>
+    <w:p>
+      <w:pPr>
         <w:numPr>
           <w:ilvl w:val="0"/>
           <w:numId w:val="7"/>
         </w:numPr>
-        <w:tabs>
-          <w:tab w:val="center" w:pos="433"/>
-          <w:tab w:val="clear" w:pos="432"/>
-        </w:tabs>
-        <w:ind w:left="432" w:leftChars="0" w:hanging="432" w:firstLineChars="0"/>
-        <w:rPr>
-          <w:rFonts w:hint="default"/>
-          <w:lang w:val="en-US"/>
-        </w:rPr>
-      </w:pPr>
-      <w:r>
-        <w:rPr>
-          <w:rFonts w:hint="default"/>
-          <w:lang w:val="en-US"/>
-        </w:rPr>
-        <w:t>Formulate the problem (Input and output)</w:t>
-      </w:r>
-    </w:p>
-    <w:p>
-      <w:pPr>
-        <w:pStyle w:val="42"/>
-      </w:pPr>
-      <w:r>
-        <w:rPr>
-          <w:rFonts w:hint="default"/>
-          <w:lang w:val="en-US"/>
-        </w:rPr>
-        <w:t>Definition of Apriori:Apriori is an algorithm for discovering frequent itemsets in transaction databases</w:t>
-      </w:r>
-      <w:r>
-        <w:t>.</w:t>
-      </w:r>
-    </w:p>
-    <w:p>
-      <w:pPr>
-        <w:pStyle w:val="49"/>
+        <w:spacing w:line="360" w:lineRule="auto"/>
+        <w:ind w:left="993"/>
+        <w:jc w:val="both"/>
+        <w:rPr>
+          <w:sz w:val="26"/>
+        </w:rPr>
+      </w:pPr>
+      <w:r>
+        <w:rPr>
+          <w:rFonts w:hint="default"/>
+          <w:sz w:val="26"/>
+          <w:lang w:val="en-US"/>
+        </w:rPr>
+        <w:fldChar w:fldCharType="begin"/>
+      </w:r>
+      <w:r>
+        <w:rPr>
+          <w:rFonts w:hint="default"/>
+          <w:sz w:val="26"/>
+          <w:lang w:val="en-US"/>
+        </w:rPr>
+        <w:instrText xml:space="preserve"> HYPERLINK "https://www.section.io/engineering-education/apriori-algorithm-in-python/" </w:instrText>
+      </w:r>
+      <w:r>
+        <w:rPr>
+          <w:rFonts w:hint="default"/>
+          <w:sz w:val="26"/>
+          <w:lang w:val="en-US"/>
+        </w:rPr>
+        <w:fldChar w:fldCharType="separate"/>
+      </w:r>
+      <w:r>
+        <w:rPr>
+          <w:rStyle w:val="17"/>
+          <w:rFonts w:hint="default"/>
+          <w:sz w:val="26"/>
+          <w:lang w:val="en-US"/>
+        </w:rPr>
+        <w:t>Apriori algorithm</w:t>
+      </w:r>
+      <w:r>
+        <w:rPr>
+          <w:rFonts w:hint="default"/>
+          <w:sz w:val="26"/>
+          <w:lang w:val="en-US"/>
+        </w:rPr>
+        <w:fldChar w:fldCharType="end"/>
+      </w:r>
+    </w:p>
+    <w:p>
+      <w:pPr>
         <w:numPr>
           <w:ilvl w:val="0"/>
           <w:numId w:val="7"/>
         </w:numPr>
-        <w:tabs>
-          <w:tab w:val="center" w:pos="433"/>
-          <w:tab w:val="clear" w:pos="432"/>
-        </w:tabs>
-        <w:ind w:left="432" w:leftChars="0" w:hanging="432" w:firstLineChars="0"/>
-        <w:rPr>
-          <w:rFonts w:hint="default"/>
-          <w:lang w:val="en-US"/>
-        </w:rPr>
-      </w:pPr>
-      <w:r>
-        <w:rPr>
-          <w:rFonts w:hint="default"/>
-          <w:lang w:val="en-US"/>
-        </w:rPr>
-        <w:t>Present algorithms</w:t>
-      </w:r>
-    </w:p>
-    <w:p>
-      <w:pPr>
-        <w:pStyle w:val="49"/>
-        <w:numPr>
-          <w:ilvl w:val="0"/>
-          <w:numId w:val="0"/>
-        </w:numPr>
-        <w:ind w:leftChars="0"/>
-        <w:rPr>
-          <w:rFonts w:hint="default"/>
-          <w:lang w:val="en-US"/>
-        </w:rPr>
-      </w:pPr>
-    </w:p>
-    <w:p>
-      <w:pPr>
-        <w:pStyle w:val="49"/>
-        <w:numPr>
-          <w:ilvl w:val="0"/>
-          <w:numId w:val="0"/>
-        </w:numPr>
-        <w:ind w:leftChars="0"/>
-        <w:rPr>
-          <w:rFonts w:hint="default"/>
-          <w:lang w:val="en-US"/>
-        </w:rPr>
-      </w:pPr>
-    </w:p>
-    <w:p>
-      <w:pPr>
-        <w:pStyle w:val="42"/>
-      </w:pPr>
-      <w:r>
-        <w:rPr>
-          <w:rFonts w:hint="default"/>
-          <w:lang w:val="en-US"/>
-        </w:rPr>
-        <w:t>Definition of Apriori:Apriori is an algorithm for discovering frequent itemsets in transaction databases</w:t>
-      </w:r>
-      <w:r>
-        <w:t>.</w:t>
-      </w:r>
-    </w:p>
-    <w:p>
-      <w:pPr>
-        <w:pStyle w:val="49"/>
-        <w:numPr>
-          <w:ilvl w:val="0"/>
-          <w:numId w:val="0"/>
-        </w:numPr>
-        <w:ind w:leftChars="0"/>
-        <w:rPr>
-          <w:rFonts w:hint="default"/>
-          <w:lang w:val="en-US"/>
-        </w:rPr>
-      </w:pPr>
-    </w:p>
-    <w:p>
-      <w:pPr>
-        <w:pStyle w:val="49"/>
+        <w:spacing w:line="360" w:lineRule="auto"/>
+        <w:ind w:left="993"/>
+        <w:jc w:val="both"/>
+        <w:rPr>
+          <w:sz w:val="26"/>
+        </w:rPr>
+      </w:pPr>
+      <w:r>
+        <w:rPr>
+          <w:rFonts w:hint="default"/>
+          <w:sz w:val="26"/>
+          <w:lang w:val="en-US"/>
+        </w:rPr>
+        <w:fldChar w:fldCharType="begin"/>
+      </w:r>
+      <w:r>
+        <w:rPr>
+          <w:rFonts w:hint="default"/>
+          <w:sz w:val="26"/>
+          <w:lang w:val="en-US"/>
+        </w:rPr>
+        <w:instrText xml:space="preserve"> HYPERLINK "https://www.philippe-fournier-viger.com/spmf/Apriori.php" </w:instrText>
+      </w:r>
+      <w:r>
+        <w:rPr>
+          <w:rFonts w:hint="default"/>
+          <w:sz w:val="26"/>
+          <w:lang w:val="en-US"/>
+        </w:rPr>
+        <w:fldChar w:fldCharType="separate"/>
+      </w:r>
+      <w:r>
+        <w:rPr>
+          <w:rStyle w:val="24"/>
+          <w:rFonts w:hint="default"/>
+          <w:sz w:val="26"/>
+          <w:lang w:val="en-US"/>
+        </w:rPr>
+        <w:t>Apriori as well</w:t>
+      </w:r>
+      <w:r>
+        <w:rPr>
+          <w:rFonts w:hint="default"/>
+          <w:sz w:val="26"/>
+          <w:lang w:val="en-US"/>
+        </w:rPr>
+        <w:fldChar w:fldCharType="end"/>
+      </w:r>
+    </w:p>
+    <w:p>
+      <w:pPr>
         <w:numPr>
           <w:ilvl w:val="0"/>
           <w:numId w:val="7"/>
         </w:numPr>
-        <w:tabs>
-          <w:tab w:val="center" w:pos="433"/>
-          <w:tab w:val="clear" w:pos="432"/>
-        </w:tabs>
-        <w:ind w:left="432" w:leftChars="0" w:hanging="432" w:firstLineChars="0"/>
-        <w:rPr>
-          <w:rFonts w:hint="default"/>
-          <w:lang w:val="en-US"/>
-        </w:rPr>
-      </w:pPr>
-      <w:r>
-        <w:rPr>
-          <w:rFonts w:hint="default"/>
-          <w:lang w:val="en-US"/>
-        </w:rPr>
-        <w:t>Analyze asymtotic time and space complexity</w:t>
-      </w:r>
-    </w:p>
-    <w:p>
-      <w:pPr>
-        <w:pStyle w:val="49"/>
-        <w:numPr>
-          <w:ilvl w:val="0"/>
-          <w:numId w:val="0"/>
-        </w:numPr>
-        <w:ind w:leftChars="0"/>
-        <w:rPr>
-          <w:rFonts w:hint="default"/>
-          <w:lang w:val="en-US"/>
-        </w:rPr>
-      </w:pPr>
-    </w:p>
-    <w:p>
-      <w:pPr>
-        <w:pStyle w:val="42"/>
-      </w:pPr>
-      <w:r>
-        <w:rPr>
-          <w:rFonts w:hint="default"/>
-          <w:lang w:val="en-US"/>
-        </w:rPr>
-        <w:t>Definition of Apriori:Apriori is an algorithm for discovering frequent itemsets in transaction databases</w:t>
-      </w:r>
-      <w:r>
-        <w:t>.</w:t>
-      </w:r>
-    </w:p>
-    <w:p>
-      <w:pPr>
-        <w:pStyle w:val="49"/>
+        <w:spacing w:line="360" w:lineRule="auto"/>
+        <w:ind w:left="993"/>
+        <w:jc w:val="both"/>
+        <w:rPr>
+          <w:sz w:val="26"/>
+        </w:rPr>
+      </w:pPr>
+      <w:r>
+        <w:rPr>
+          <w:rFonts w:hint="default"/>
+          <w:sz w:val="26"/>
+          <w:lang w:val="en-US"/>
+        </w:rPr>
+        <w:fldChar w:fldCharType="begin"/>
+      </w:r>
+      <w:r>
+        <w:rPr>
+          <w:rFonts w:hint="default"/>
+          <w:sz w:val="26"/>
+          <w:lang w:val="en-US"/>
+        </w:rPr>
+        <w:instrText xml:space="preserve"> HYPERLINK "https://www.softwaretestinghelp.com/fp-growth-algorithm-data-mining/" </w:instrText>
+      </w:r>
+      <w:r>
+        <w:rPr>
+          <w:rFonts w:hint="default"/>
+          <w:sz w:val="26"/>
+          <w:lang w:val="en-US"/>
+        </w:rPr>
+        <w:fldChar w:fldCharType="separate"/>
+      </w:r>
+      <w:r>
+        <w:rPr>
+          <w:rStyle w:val="24"/>
+          <w:rFonts w:hint="default"/>
+          <w:sz w:val="26"/>
+          <w:lang w:val="en-US"/>
+        </w:rPr>
+        <w:t xml:space="preserve">FP-Growth algorithm </w:t>
+      </w:r>
+      <w:r>
+        <w:rPr>
+          <w:rFonts w:hint="default"/>
+          <w:sz w:val="26"/>
+          <w:lang w:val="en-US"/>
+        </w:rPr>
+        <w:fldChar w:fldCharType="end"/>
+      </w:r>
+    </w:p>
+    <w:p>
+      <w:pPr>
         <w:numPr>
           <w:ilvl w:val="0"/>
           <w:numId w:val="7"/>
         </w:numPr>
-        <w:tabs>
-          <w:tab w:val="center" w:pos="433"/>
-          <w:tab w:val="clear" w:pos="432"/>
-        </w:tabs>
-        <w:ind w:left="432" w:leftChars="0" w:hanging="432" w:firstLineChars="0"/>
-        <w:rPr>
-          <w:rFonts w:hint="default"/>
-          <w:lang w:val="en-US"/>
-        </w:rPr>
-      </w:pPr>
-      <w:r>
-        <w:rPr>
-          <w:rFonts w:hint="default"/>
-          <w:lang w:val="en-US"/>
-        </w:rPr>
-        <w:t>Implement algorithms using a compiled programming language</w:t>
-      </w:r>
-    </w:p>
-    <w:p>
-      <w:pPr>
-        <w:pStyle w:val="49"/>
-        <w:numPr>
-          <w:ilvl w:val="0"/>
-          <w:numId w:val="0"/>
-        </w:numPr>
-        <w:ind w:leftChars="0"/>
-        <w:rPr>
-          <w:rFonts w:hint="default"/>
-          <w:lang w:val="en-US"/>
-        </w:rPr>
-      </w:pPr>
-    </w:p>
-    <w:p>
-      <w:pPr>
-        <w:pStyle w:val="49"/>
-        <w:numPr>
-          <w:ilvl w:val="0"/>
-          <w:numId w:val="0"/>
-        </w:numPr>
-        <w:ind w:leftChars="0"/>
-        <w:rPr>
-          <w:rFonts w:hint="default"/>
-          <w:lang w:val="en-US"/>
-        </w:rPr>
-      </w:pPr>
-    </w:p>
-    <w:p>
-      <w:pPr>
-        <w:pStyle w:val="42"/>
-      </w:pPr>
-      <w:r>
-        <w:rPr>
-          <w:rFonts w:hint="default"/>
-          <w:lang w:val="en-US"/>
-        </w:rPr>
-        <w:t>Definition of Apriori:Apriori is an algorithm for discovering frequent itemsets in transaction databases</w:t>
-      </w:r>
-      <w:r>
-        <w:t>.</w:t>
-      </w:r>
-    </w:p>
-    <w:p>
-      <w:pPr>
-        <w:pStyle w:val="49"/>
+        <w:spacing w:line="360" w:lineRule="auto"/>
+        <w:ind w:left="993"/>
+        <w:jc w:val="both"/>
+        <w:rPr>
+          <w:sz w:val="26"/>
+        </w:rPr>
+      </w:pPr>
+      <w:r>
+        <w:rPr>
+          <w:rFonts w:hint="default"/>
+          <w:sz w:val="26"/>
+        </w:rPr>
+        <w:fldChar w:fldCharType="begin"/>
+      </w:r>
+      <w:r>
+        <w:rPr>
+          <w:rFonts w:hint="default"/>
+          <w:sz w:val="26"/>
+        </w:rPr>
+        <w:instrText xml:space="preserve"> HYPERLINK "https://viblo.asia/p/khai-pha-du-lieu-va-lop-bai-toan-khai-thac-cac-tap-pho-bien-p2-m68Z0W06KkG" </w:instrText>
+      </w:r>
+      <w:r>
+        <w:rPr>
+          <w:rFonts w:hint="default"/>
+          <w:sz w:val="26"/>
+        </w:rPr>
+        <w:fldChar w:fldCharType="separate"/>
+      </w:r>
+      <w:r>
+        <w:rPr>
+          <w:rStyle w:val="24"/>
+          <w:rFonts w:hint="default"/>
+          <w:sz w:val="26"/>
+        </w:rPr>
+        <w:t>https://viblo.asia/p/khai-pha-du-lieu-va-lop-bai-toan-khai-thac-cac-tap-pho-bien-p2-m68Z0W06KkG</w:t>
+      </w:r>
+      <w:r>
+        <w:rPr>
+          <w:rFonts w:hint="default"/>
+          <w:sz w:val="26"/>
+        </w:rPr>
+        <w:fldChar w:fldCharType="end"/>
+      </w:r>
+    </w:p>
+    <w:p>
+      <w:pPr>
         <w:numPr>
           <w:ilvl w:val="0"/>
           <w:numId w:val="7"/>
         </w:numPr>
-        <w:tabs>
-          <w:tab w:val="center" w:pos="433"/>
-          <w:tab w:val="clear" w:pos="432"/>
-        </w:tabs>
-        <w:ind w:left="432" w:leftChars="0" w:hanging="432" w:firstLineChars="0"/>
-        <w:rPr>
-          <w:rFonts w:hint="default"/>
-          <w:lang w:val="en-US"/>
-        </w:rPr>
-      </w:pPr>
-      <w:r>
-        <w:rPr>
-          <w:rFonts w:hint="default"/>
-          <w:lang w:val="en-US"/>
-        </w:rPr>
-        <w:t>Measure the running time, memory usage and draw their graphics</w:t>
-      </w:r>
-    </w:p>
-    <w:p>
-      <w:pPr>
-        <w:pStyle w:val="49"/>
+        <w:spacing w:line="360" w:lineRule="auto"/>
+        <w:ind w:left="993"/>
+        <w:jc w:val="both"/>
+        <w:rPr>
+          <w:sz w:val="26"/>
+        </w:rPr>
+      </w:pPr>
+      <w:r>
+        <w:rPr>
+          <w:rFonts w:hint="default"/>
+          <w:sz w:val="26"/>
+          <w:lang w:val="en-US"/>
+        </w:rPr>
+        <w:fldChar w:fldCharType="begin"/>
+      </w:r>
+      <w:r>
+        <w:rPr>
+          <w:rFonts w:hint="default"/>
+          <w:sz w:val="26"/>
+          <w:lang w:val="en-US"/>
+        </w:rPr>
+        <w:instrText xml:space="preserve"> HYPERLINK "http://www.philippe-fournier-viger.com/spmf/FPGrowth.php" </w:instrText>
+      </w:r>
+      <w:r>
+        <w:rPr>
+          <w:rFonts w:hint="default"/>
+          <w:sz w:val="26"/>
+          <w:lang w:val="en-US"/>
+        </w:rPr>
+        <w:fldChar w:fldCharType="separate"/>
+      </w:r>
+      <w:r>
+        <w:rPr>
+          <w:rStyle w:val="24"/>
+          <w:rFonts w:hint="default"/>
+          <w:sz w:val="26"/>
+          <w:lang w:val="en-US"/>
+        </w:rPr>
+        <w:t>http://www.philippe-fournier-viger.com/spmf/FPGrowth.php</w:t>
+      </w:r>
+      <w:r>
+        <w:rPr>
+          <w:rFonts w:hint="default"/>
+          <w:sz w:val="26"/>
+          <w:lang w:val="en-US"/>
+        </w:rPr>
+        <w:fldChar w:fldCharType="end"/>
+      </w:r>
+    </w:p>
+    <w:p>
+      <w:pPr>
         <w:numPr>
           <w:ilvl w:val="0"/>
-          <w:numId w:val="0"/>
-        </w:numPr>
-        <w:ind w:leftChars="0"/>
-        <w:rPr>
-          <w:rFonts w:hint="default"/>
-          <w:lang w:val="en-US"/>
-        </w:rPr>
-      </w:pPr>
-    </w:p>
-    <w:p>
-      <w:pPr>
-        <w:pStyle w:val="42"/>
-        <w:ind w:left="0" w:leftChars="0" w:firstLine="0" w:firstLineChars="0"/>
-      </w:pPr>
-      <w:r>
-        <w:rPr>
-          <w:rFonts w:hint="default"/>
-          <w:lang w:val="en-US"/>
-        </w:rPr>
-        <w:t>Definition of Apriori:Apriori is an algorithm for discovering frequent itemsets in transaction databases</w:t>
-      </w:r>
-      <w:r>
-        <w:t>.</w:t>
-      </w:r>
-    </w:p>
-    <w:p>
-      <w:pPr>
-        <w:pStyle w:val="42"/>
-        <w:ind w:left="0" w:leftChars="0" w:firstLine="0" w:firstLineChars="0"/>
-      </w:pPr>
-    </w:p>
-    <w:p>
-      <w:pPr>
-        <w:pStyle w:val="48"/>
-        <w:rPr>
-          <w:rFonts w:hint="default"/>
-          <w:lang w:val="en-US"/>
-        </w:rPr>
-      </w:pPr>
-      <w:r>
-        <w:rPr>
-          <w:rFonts w:hint="default"/>
-          <w:lang w:val="en-US"/>
-        </w:rPr>
-        <w:t>CHAPTER</w:t>
-      </w:r>
-      <w:r>
-        <w:t xml:space="preserve"> </w:t>
-      </w:r>
-      <w:r>
-        <w:rPr>
-          <w:rFonts w:hint="default"/>
-          <w:lang w:val="en-US"/>
-        </w:rPr>
-        <w:t>7 - LCM</w:t>
-      </w:r>
-    </w:p>
-    <w:p>
-      <w:pPr>
-        <w:pStyle w:val="49"/>
-        <w:numPr>
-          <w:ilvl w:val="0"/>
-          <w:numId w:val="8"/>
-        </w:numPr>
-        <w:ind w:left="432" w:leftChars="0" w:hanging="432" w:firstLineChars="0"/>
-        <w:rPr>
-          <w:rFonts w:hint="default"/>
-          <w:lang w:val="en-US"/>
-        </w:rPr>
-      </w:pPr>
-      <w:r>
-        <w:rPr>
-          <w:rFonts w:hint="default"/>
-          <w:lang w:val="en-US"/>
-        </w:rPr>
-        <w:t>Definition and Describe algorithm</w:t>
-      </w:r>
-    </w:p>
-    <w:p>
-      <w:pPr>
-        <w:pStyle w:val="42"/>
-        <w:rPr>
-          <w:rFonts w:hint="default"/>
-          <w:lang w:val="en-US"/>
-        </w:rPr>
-      </w:pPr>
-      <w:r>
-        <w:rPr>
-          <w:rFonts w:hint="default"/>
-          <w:lang w:val="en-US"/>
-        </w:rPr>
-        <w:t>Before finding out the Apriori algorithm so we will show a litle bit about itemset, frequent itemset mining.</w:t>
-      </w:r>
-    </w:p>
-    <w:p>
-      <w:pPr>
-        <w:pStyle w:val="42"/>
-        <w:rPr>
-          <w:rFonts w:hint="default"/>
-          <w:lang w:val="en-US"/>
-        </w:rPr>
-      </w:pPr>
-      <w:r>
-        <w:rPr>
-          <w:rFonts w:hint="default"/>
-          <w:lang w:val="en-US"/>
-        </w:rPr>
-        <w:t>An itemset is a set of items together. If any itemset has k-items it is called a k-itemset. An itemset consists of two or more items. An itemset that occurs frequently is called a frequent itemset. Thus frequent itemset mining is a data mining technique to identify the items that often occur together.</w:t>
-      </w:r>
-    </w:p>
-    <w:p>
-      <w:pPr>
-        <w:pStyle w:val="49"/>
-        <w:numPr>
-          <w:ilvl w:val="0"/>
-          <w:numId w:val="8"/>
-        </w:numPr>
-        <w:tabs>
-          <w:tab w:val="clear" w:pos="432"/>
-        </w:tabs>
-        <w:ind w:left="432" w:leftChars="0" w:hanging="432" w:firstLineChars="0"/>
-        <w:rPr>
-          <w:rFonts w:hint="default"/>
-          <w:lang w:val="en-US"/>
-        </w:rPr>
-      </w:pPr>
-      <w:r>
-        <w:rPr>
-          <w:rFonts w:hint="default"/>
-          <w:lang w:val="en-US"/>
-        </w:rPr>
-        <w:t>Formulate the problem</w:t>
-      </w:r>
-    </w:p>
-    <w:p>
-      <w:pPr>
-        <w:pStyle w:val="42"/>
-      </w:pPr>
-      <w:r>
-        <w:rPr>
-          <w:rFonts w:hint="default"/>
-          <w:lang w:val="en-US"/>
-        </w:rPr>
-        <w:t>Definition of Apriori:Apriori is an algorithm for discovering frequent itemsets in transaction databases</w:t>
-      </w:r>
-      <w:r>
-        <w:t>.</w:t>
-      </w:r>
-    </w:p>
-    <w:p>
-      <w:pPr>
-        <w:pStyle w:val="49"/>
-        <w:numPr>
-          <w:ilvl w:val="0"/>
-          <w:numId w:val="8"/>
-        </w:numPr>
-        <w:tabs>
-          <w:tab w:val="clear" w:pos="432"/>
-        </w:tabs>
-        <w:ind w:left="432" w:leftChars="0" w:hanging="432" w:firstLineChars="0"/>
-        <w:rPr>
-          <w:rFonts w:hint="default"/>
-          <w:lang w:val="en-US"/>
-        </w:rPr>
-      </w:pPr>
-      <w:r>
-        <w:rPr>
-          <w:rFonts w:hint="default"/>
-          <w:lang w:val="en-US"/>
-        </w:rPr>
-        <w:t>Present algorithms</w:t>
-      </w:r>
-    </w:p>
-    <w:p>
-      <w:pPr>
-        <w:pStyle w:val="49"/>
-        <w:numPr>
-          <w:ilvl w:val="0"/>
-          <w:numId w:val="0"/>
-        </w:numPr>
-        <w:ind w:leftChars="0"/>
-        <w:rPr>
-          <w:rFonts w:hint="default"/>
-          <w:lang w:val="en-US"/>
-        </w:rPr>
-      </w:pPr>
-    </w:p>
-    <w:p>
-      <w:pPr>
-        <w:pStyle w:val="49"/>
-        <w:numPr>
-          <w:ilvl w:val="0"/>
-          <w:numId w:val="0"/>
-        </w:numPr>
-        <w:ind w:leftChars="0"/>
-        <w:rPr>
-          <w:rFonts w:hint="default"/>
-          <w:lang w:val="en-US"/>
-        </w:rPr>
-      </w:pPr>
-    </w:p>
-    <w:p>
-      <w:pPr>
-        <w:pStyle w:val="42"/>
-      </w:pPr>
-      <w:r>
-        <w:rPr>
-          <w:rFonts w:hint="default"/>
-          <w:lang w:val="en-US"/>
-        </w:rPr>
-        <w:t>Definition of Apriori:Apriori is an algorithm for discovering frequent itemsets in transaction databases</w:t>
-      </w:r>
-      <w:r>
-        <w:t>.</w:t>
-      </w:r>
-    </w:p>
-    <w:p>
-      <w:pPr>
-        <w:pStyle w:val="49"/>
-        <w:numPr>
-          <w:ilvl w:val="0"/>
-          <w:numId w:val="0"/>
-        </w:numPr>
-        <w:ind w:leftChars="0"/>
-        <w:rPr>
-          <w:rFonts w:hint="default"/>
-          <w:lang w:val="en-US"/>
-        </w:rPr>
-      </w:pPr>
-    </w:p>
-    <w:p>
-      <w:pPr>
-        <w:pStyle w:val="49"/>
-        <w:numPr>
-          <w:ilvl w:val="0"/>
-          <w:numId w:val="8"/>
-        </w:numPr>
-        <w:tabs>
-          <w:tab w:val="clear" w:pos="432"/>
-        </w:tabs>
-        <w:ind w:left="432" w:leftChars="0" w:hanging="432" w:firstLineChars="0"/>
-        <w:rPr>
-          <w:rFonts w:hint="default"/>
-          <w:lang w:val="en-US"/>
-        </w:rPr>
-      </w:pPr>
-      <w:r>
-        <w:rPr>
-          <w:rFonts w:hint="default"/>
-          <w:lang w:val="en-US"/>
-        </w:rPr>
-        <w:t>Analyze asymtotic time and space complexity</w:t>
-      </w:r>
-    </w:p>
-    <w:p>
-      <w:pPr>
-        <w:pStyle w:val="49"/>
-        <w:numPr>
-          <w:ilvl w:val="0"/>
-          <w:numId w:val="0"/>
-        </w:numPr>
-        <w:ind w:leftChars="0"/>
-        <w:rPr>
-          <w:rFonts w:hint="default"/>
-          <w:lang w:val="en-US"/>
-        </w:rPr>
-      </w:pPr>
-    </w:p>
-    <w:p>
-      <w:pPr>
-        <w:pStyle w:val="42"/>
-      </w:pPr>
-      <w:r>
-        <w:rPr>
-          <w:rFonts w:hint="default"/>
-          <w:lang w:val="en-US"/>
-        </w:rPr>
-        <w:t>Definition of Apriori:Apriori is an algorithm for discovering frequent itemsets in transaction databases</w:t>
-      </w:r>
-      <w:r>
-        <w:t>.</w:t>
-      </w:r>
-    </w:p>
-    <w:p>
-      <w:pPr>
-        <w:pStyle w:val="49"/>
-        <w:numPr>
-          <w:ilvl w:val="0"/>
-          <w:numId w:val="8"/>
-        </w:numPr>
-        <w:tabs>
-          <w:tab w:val="clear" w:pos="432"/>
-        </w:tabs>
-        <w:ind w:left="432" w:leftChars="0" w:hanging="432" w:firstLineChars="0"/>
-        <w:rPr>
-          <w:rFonts w:hint="default"/>
-          <w:lang w:val="en-US"/>
-        </w:rPr>
-      </w:pPr>
-      <w:r>
-        <w:rPr>
-          <w:rFonts w:hint="default"/>
-          <w:lang w:val="en-US"/>
-        </w:rPr>
-        <w:t>Implement algorithms using a compiled programming language</w:t>
-      </w:r>
-    </w:p>
-    <w:p>
-      <w:pPr>
-        <w:pStyle w:val="49"/>
-        <w:numPr>
-          <w:ilvl w:val="0"/>
-          <w:numId w:val="0"/>
-        </w:numPr>
-        <w:ind w:leftChars="0"/>
-        <w:rPr>
-          <w:rFonts w:hint="default"/>
-          <w:lang w:val="en-US"/>
-        </w:rPr>
-      </w:pPr>
-    </w:p>
-    <w:p>
-      <w:pPr>
-        <w:pStyle w:val="49"/>
-        <w:numPr>
-          <w:ilvl w:val="0"/>
-          <w:numId w:val="0"/>
-        </w:numPr>
-        <w:ind w:leftChars="0"/>
-        <w:rPr>
-          <w:rFonts w:hint="default"/>
-          <w:lang w:val="en-US"/>
-        </w:rPr>
-      </w:pPr>
-    </w:p>
-    <w:p>
-      <w:pPr>
-        <w:pStyle w:val="42"/>
-      </w:pPr>
-      <w:r>
-        <w:rPr>
-          <w:rFonts w:hint="default"/>
-          <w:lang w:val="en-US"/>
-        </w:rPr>
-        <w:t>Definition of Apriori:Apriori is an algorithm for discovering frequent itemsets in transaction databases</w:t>
-      </w:r>
-      <w:r>
-        <w:t>.</w:t>
-      </w:r>
-    </w:p>
-    <w:p>
-      <w:pPr>
-        <w:pStyle w:val="49"/>
-        <w:numPr>
-          <w:ilvl w:val="0"/>
-          <w:numId w:val="8"/>
-        </w:numPr>
-        <w:tabs>
-          <w:tab w:val="clear" w:pos="432"/>
-        </w:tabs>
-        <w:ind w:left="432" w:leftChars="0" w:hanging="432" w:firstLineChars="0"/>
-        <w:rPr>
-          <w:rFonts w:hint="default"/>
-          <w:lang w:val="en-US"/>
-        </w:rPr>
-      </w:pPr>
-      <w:r>
-        <w:rPr>
-          <w:rFonts w:hint="default"/>
-          <w:lang w:val="en-US"/>
-        </w:rPr>
-        <w:t>Measure the running time, memory usage and draw their graphics</w:t>
-      </w:r>
-    </w:p>
-    <w:p>
-      <w:pPr>
-        <w:pStyle w:val="49"/>
-        <w:numPr>
-          <w:ilvl w:val="0"/>
-          <w:numId w:val="0"/>
-        </w:numPr>
-        <w:ind w:leftChars="0"/>
-        <w:rPr>
-          <w:rFonts w:hint="default"/>
-          <w:lang w:val="en-US"/>
-        </w:rPr>
-      </w:pPr>
-    </w:p>
-    <w:p>
-      <w:pPr>
-        <w:pStyle w:val="42"/>
-        <w:ind w:left="0" w:leftChars="0" w:firstLine="0" w:firstLineChars="0"/>
-      </w:pPr>
-      <w:r>
-        <w:rPr>
-          <w:rFonts w:hint="default"/>
-          <w:lang w:val="en-US"/>
-        </w:rPr>
-        <w:t>Definition of Apriori:Apriori is an algorithm for discovering frequent itemsets in transaction databases</w:t>
-      </w:r>
-      <w:r>
-        <w:t>.</w:t>
-      </w:r>
-    </w:p>
-    <w:p>
-      <w:pPr>
-        <w:pStyle w:val="42"/>
-      </w:pPr>
-    </w:p>
-    <w:p>
-      <w:pPr>
-        <w:pStyle w:val="42"/>
-      </w:pPr>
-    </w:p>
-    <w:p>
-      <w:pPr>
-        <w:pStyle w:val="42"/>
-      </w:pPr>
-    </w:p>
-    <w:p>
-      <w:pPr>
-        <w:pStyle w:val="42"/>
-      </w:pPr>
-    </w:p>
-    <w:p>
-      <w:pPr>
-        <w:pStyle w:val="42"/>
-      </w:pPr>
-    </w:p>
-    <w:p>
-      <w:pPr>
-        <w:pStyle w:val="42"/>
-      </w:pPr>
-    </w:p>
-    <w:p>
-      <w:pPr>
-        <w:pStyle w:val="42"/>
-      </w:pPr>
-    </w:p>
-    <w:p>
-      <w:pPr>
-        <w:pStyle w:val="42"/>
-      </w:pPr>
-    </w:p>
-    <w:p>
-      <w:pPr>
-        <w:pStyle w:val="42"/>
-      </w:pPr>
-    </w:p>
-    <w:p>
-      <w:pPr>
-        <w:pStyle w:val="42"/>
-      </w:pPr>
-    </w:p>
-    <w:p>
-      <w:pPr>
-        <w:pStyle w:val="42"/>
-      </w:pPr>
-    </w:p>
-    <w:p>
-      <w:pPr>
-        <w:pStyle w:val="42"/>
-      </w:pPr>
-    </w:p>
-    <w:p>
-      <w:pPr>
-        <w:pStyle w:val="42"/>
-      </w:pPr>
-    </w:p>
-    <w:p>
-      <w:pPr>
-        <w:pStyle w:val="42"/>
-      </w:pPr>
-    </w:p>
-    <w:p>
-      <w:pPr>
-        <w:pStyle w:val="42"/>
-      </w:pPr>
-    </w:p>
-    <w:p>
-      <w:pPr>
-        <w:pStyle w:val="42"/>
-      </w:pPr>
-    </w:p>
-    <w:p>
-      <w:pPr>
-        <w:pStyle w:val="42"/>
-      </w:pPr>
-    </w:p>
-    <w:p>
-      <w:pPr>
-        <w:pStyle w:val="42"/>
-      </w:pPr>
-    </w:p>
-    <w:p>
-      <w:pPr>
-        <w:pStyle w:val="42"/>
-      </w:pPr>
-    </w:p>
-    <w:p>
-      <w:pPr>
-        <w:pStyle w:val="42"/>
-      </w:pPr>
-    </w:p>
-    <w:p>
-      <w:pPr>
-        <w:pStyle w:val="42"/>
-      </w:pPr>
-    </w:p>
-    <w:p>
-      <w:pPr>
-        <w:pStyle w:val="42"/>
-      </w:pPr>
-    </w:p>
-    <w:p>
-      <w:pPr>
-        <w:pStyle w:val="42"/>
-      </w:pPr>
-    </w:p>
-    <w:p>
-      <w:pPr>
-        <w:pStyle w:val="42"/>
-        <w:rPr>
-          <w:lang w:val="vi-VN"/>
-        </w:rPr>
-      </w:pPr>
-      <w:bookmarkStart w:id="12" w:name="_Toc387692917"/>
-    </w:p>
-    <w:bookmarkEnd w:id="12"/>
-    <w:p>
-      <w:pPr>
-        <w:spacing w:after="200" w:line="276" w:lineRule="auto"/>
-        <w:rPr>
-          <w:i/>
-          <w:iCs/>
-          <w:szCs w:val="24"/>
-        </w:rPr>
-      </w:pPr>
-      <w:bookmarkStart w:id="13" w:name="_Toc92568602"/>
-      <w:r>
-        <w:rPr>
-          <w:i/>
-          <w:iCs/>
-          <w:szCs w:val="24"/>
-        </w:rPr>
-        <w:br w:type="page"/>
-      </w:r>
-    </w:p>
-    <w:p>
-      <w:pPr>
-        <w:pStyle w:val="48"/>
-        <w:jc w:val="center"/>
-      </w:pPr>
-      <w:bookmarkStart w:id="14" w:name="_Toc11152"/>
-      <w:r>
-        <w:t>REFERENCE</w:t>
-      </w:r>
-      <w:bookmarkEnd w:id="13"/>
-      <w:bookmarkEnd w:id="14"/>
-    </w:p>
-    <w:p>
-      <w:pPr>
-        <w:numPr>
-          <w:ilvl w:val="0"/>
-          <w:numId w:val="9"/>
+          <w:numId w:val="7"/>
         </w:numPr>
         <w:spacing w:line="360" w:lineRule="auto"/>
         <w:ind w:left="993"/>
@@ -18002,11 +17644,58 @@
         </w:rPr>
       </w:pPr>
       <w:r>
-        <w:t>User Management and Access Control</w:t>
-      </w:r>
-      <w:r>
-        <w:rPr>
-          <w:sz w:val="26"/>
+        <w:rPr>
+          <w:rFonts w:hint="default"/>
+          <w:sz w:val="26"/>
+        </w:rPr>
+        <w:fldChar w:fldCharType="begin"/>
+      </w:r>
+      <w:r>
+        <w:rPr>
+          <w:rFonts w:hint="default"/>
+          <w:sz w:val="26"/>
+        </w:rPr>
+        <w:instrText xml:space="preserve"> HYPERLINK "https://www.semanticscholar.org/paper/An-efficient-parallel-FP-Growth-algorithm-Chen-Gao/1f8dd4242399b3cde9ce416db5e295f9f5b76b90" </w:instrText>
+      </w:r>
+      <w:r>
+        <w:rPr>
+          <w:rFonts w:hint="default"/>
+          <w:sz w:val="26"/>
+        </w:rPr>
+        <w:fldChar w:fldCharType="separate"/>
+      </w:r>
+      <w:r>
+        <w:rPr>
+          <w:rStyle w:val="24"/>
+          <w:rFonts w:hint="default"/>
+          <w:sz w:val="26"/>
+        </w:rPr>
+        <w:t>https://www.semanticscholar.org/paper/An-efficient-parallel-FP-Growth-algorithm-Chen-Gao/1f8dd4242399b3cde9ce416db5e295f9f5b76b90</w:t>
+      </w:r>
+      <w:r>
+        <w:rPr>
+          <w:rFonts w:hint="default"/>
+          <w:sz w:val="26"/>
+        </w:rPr>
+        <w:fldChar w:fldCharType="end"/>
+      </w:r>
+    </w:p>
+    <w:p>
+      <w:pPr>
+        <w:numPr>
+          <w:numId w:val="0"/>
+        </w:numPr>
+        <w:spacing w:line="360" w:lineRule="auto"/>
+        <w:jc w:val="both"/>
+        <w:rPr>
+          <w:sz w:val="26"/>
+        </w:rPr>
+      </w:pPr>
+      <w:r>
+        <w:rPr>
+          <w:rFonts w:hint="default"/>
+          <w:sz w:val="26"/>
+          <w:lang w:val="en-US"/>
         </w:rPr>
         <w:t xml:space="preserve"> </w:t>
       </w:r>
@@ -18020,292 +17709,6 @@
           <w:sz w:val="26"/>
         </w:rPr>
       </w:pPr>
-      <w:r>
-        <w:fldChar w:fldCharType="begin"/>
-      </w:r>
-      <w:r>
-        <w:instrText xml:space="preserve"> HYPERLINK "https://guide.openmrs.org/en/Administering%20OpenMRS/user-management-and-access-control.html" </w:instrText>
-      </w:r>
-      <w:r>
-        <w:fldChar w:fldCharType="separate"/>
-      </w:r>
-      <w:r>
-        <w:rPr>
-          <w:rStyle w:val="24"/>
-        </w:rPr>
-        <w:t>https://guide.openmrs.org/en/Administering%20OpenMRS/user-management-and-access-control.html</w:t>
-      </w:r>
-      <w:r>
-        <w:rPr>
-          <w:rStyle w:val="24"/>
-        </w:rPr>
-        <w:fldChar w:fldCharType="end"/>
-      </w:r>
-    </w:p>
-    <w:p>
-      <w:pPr>
-        <w:numPr>
-          <w:ilvl w:val="0"/>
-          <w:numId w:val="9"/>
-        </w:numPr>
-        <w:spacing w:line="360" w:lineRule="auto"/>
-        <w:ind w:left="993"/>
-        <w:jc w:val="both"/>
-        <w:rPr>
-          <w:sz w:val="26"/>
-        </w:rPr>
-      </w:pPr>
-      <w:r>
-        <w:rPr>
-          <w:sz w:val="26"/>
-        </w:rPr>
-        <w:t>Controlling User Access (Roles and Privileges)</w:t>
-      </w:r>
-    </w:p>
-    <w:p>
-      <w:pPr>
-        <w:spacing w:line="360" w:lineRule="auto"/>
-        <w:ind w:left="993"/>
-        <w:jc w:val="both"/>
-        <w:rPr>
-          <w:sz w:val="26"/>
-        </w:rPr>
-      </w:pPr>
-      <w:r>
-        <w:fldChar w:fldCharType="begin"/>
-      </w:r>
-      <w:r>
-        <w:instrText xml:space="preserve"> HYPERLINK "https://wiki.openmrs.org/pages/viewpage.action?pageId=3346872" </w:instrText>
-      </w:r>
-      <w:r>
-        <w:fldChar w:fldCharType="separate"/>
-      </w:r>
-      <w:r>
-        <w:rPr>
-          <w:rStyle w:val="24"/>
-          <w:sz w:val="26"/>
-        </w:rPr>
-        <w:t>https://wiki.openmrs.org/pages/viewpage.action?pageId=3346872</w:t>
-      </w:r>
-      <w:r>
-        <w:rPr>
-          <w:rStyle w:val="24"/>
-          <w:sz w:val="26"/>
-        </w:rPr>
-        <w:fldChar w:fldCharType="end"/>
-      </w:r>
-    </w:p>
-    <w:p>
-      <w:pPr>
-        <w:numPr>
-          <w:ilvl w:val="0"/>
-          <w:numId w:val="9"/>
-        </w:numPr>
-        <w:spacing w:line="360" w:lineRule="auto"/>
-        <w:ind w:left="993"/>
-        <w:jc w:val="both"/>
-        <w:rPr>
-          <w:sz w:val="26"/>
-        </w:rPr>
-      </w:pPr>
-      <w:r>
-        <w:rPr>
-          <w:sz w:val="26"/>
-        </w:rPr>
-        <w:t>Administering Users</w:t>
-      </w:r>
-    </w:p>
-    <w:p>
-      <w:pPr>
-        <w:spacing w:line="360" w:lineRule="auto"/>
-        <w:ind w:left="993"/>
-        <w:jc w:val="both"/>
-        <w:rPr>
-          <w:sz w:val="26"/>
-        </w:rPr>
-      </w:pPr>
-      <w:r>
-        <w:fldChar w:fldCharType="begin"/>
-      </w:r>
-      <w:r>
-        <w:instrText xml:space="preserve"> HYPERLINK "https://wiki.openmrs.org/display/docs/Administering+Users" \l "AdministeringUsers-AddingaUser" </w:instrText>
-      </w:r>
-      <w:r>
-        <w:fldChar w:fldCharType="separate"/>
-      </w:r>
-      <w:r>
-        <w:rPr>
-          <w:rStyle w:val="24"/>
-          <w:sz w:val="26"/>
-        </w:rPr>
-        <w:t>https://wiki.openmrs.org/display/docs/Administering+Users#AdministeringUsers-AddingaUser</w:t>
-      </w:r>
-      <w:r>
-        <w:rPr>
-          <w:rStyle w:val="24"/>
-          <w:sz w:val="26"/>
-        </w:rPr>
-        <w:fldChar w:fldCharType="end"/>
-      </w:r>
-    </w:p>
-    <w:p>
-      <w:pPr>
-        <w:numPr>
-          <w:ilvl w:val="0"/>
-          <w:numId w:val="9"/>
-        </w:numPr>
-        <w:spacing w:line="360" w:lineRule="auto"/>
-        <w:ind w:left="993"/>
-        <w:jc w:val="both"/>
-        <w:rPr>
-          <w:sz w:val="26"/>
-        </w:rPr>
-      </w:pPr>
-      <w:r>
-        <w:rPr>
-          <w:sz w:val="26"/>
-        </w:rPr>
-        <w:t>Organizational Roles</w:t>
-      </w:r>
-    </w:p>
-    <w:p>
-      <w:pPr>
-        <w:spacing w:line="360" w:lineRule="auto"/>
-        <w:ind w:left="993"/>
-        <w:jc w:val="both"/>
-        <w:rPr>
-          <w:sz w:val="26"/>
-        </w:rPr>
-      </w:pPr>
-      <w:r>
-        <w:fldChar w:fldCharType="begin"/>
-      </w:r>
-      <w:r>
-        <w:instrText xml:space="preserve"> HYPERLINK "https://wiki.openmrs.org/display/docs/Organizational+Roles" </w:instrText>
-      </w:r>
-      <w:r>
-        <w:fldChar w:fldCharType="separate"/>
-      </w:r>
-      <w:r>
-        <w:rPr>
-          <w:rStyle w:val="24"/>
-          <w:sz w:val="26"/>
-        </w:rPr>
-        <w:t>https://wiki.openmrs.org/display/docs/Organizational+Roles</w:t>
-      </w:r>
-      <w:r>
-        <w:rPr>
-          <w:rStyle w:val="24"/>
-          <w:sz w:val="26"/>
-        </w:rPr>
-        <w:fldChar w:fldCharType="end"/>
-      </w:r>
-    </w:p>
-    <w:p>
-      <w:pPr>
-        <w:numPr>
-          <w:ilvl w:val="0"/>
-          <w:numId w:val="9"/>
-        </w:numPr>
-        <w:spacing w:line="360" w:lineRule="auto"/>
-        <w:ind w:left="993"/>
-        <w:jc w:val="both"/>
-        <w:rPr>
-          <w:sz w:val="26"/>
-        </w:rPr>
-      </w:pPr>
-      <w:r>
-        <w:rPr>
-          <w:sz w:val="26"/>
-        </w:rPr>
-        <w:t>Hospital Management Hierarchy</w:t>
-      </w:r>
-    </w:p>
-    <w:p>
-      <w:pPr>
-        <w:spacing w:line="360" w:lineRule="auto"/>
-        <w:ind w:left="993"/>
-        <w:jc w:val="both"/>
-        <w:rPr>
-          <w:sz w:val="26"/>
-        </w:rPr>
-      </w:pPr>
-      <w:r>
-        <w:fldChar w:fldCharType="begin"/>
-      </w:r>
-      <w:r>
-        <w:instrText xml:space="preserve"> HYPERLINK "https://www.hierarchystructure.com/hospital-management-hierarchy/" </w:instrText>
-      </w:r>
-      <w:r>
-        <w:fldChar w:fldCharType="separate"/>
-      </w:r>
-      <w:r>
-        <w:rPr>
-          <w:rStyle w:val="24"/>
-          <w:sz w:val="26"/>
-        </w:rPr>
-        <w:t>https://www.hierarchystructure.com/hospital-management-hierarchy/</w:t>
-      </w:r>
-      <w:r>
-        <w:rPr>
-          <w:rStyle w:val="24"/>
-          <w:sz w:val="26"/>
-        </w:rPr>
-        <w:fldChar w:fldCharType="end"/>
-      </w:r>
-    </w:p>
-    <w:p>
-      <w:pPr>
-        <w:numPr>
-          <w:ilvl w:val="0"/>
-          <w:numId w:val="9"/>
-        </w:numPr>
-        <w:spacing w:line="360" w:lineRule="auto"/>
-        <w:ind w:left="993"/>
-        <w:jc w:val="both"/>
-        <w:rPr>
-          <w:sz w:val="26"/>
-        </w:rPr>
-      </w:pPr>
-      <w:r>
-        <w:rPr>
-          <w:sz w:val="26"/>
-        </w:rPr>
-        <w:t>Hospital Organizational Chart</w:t>
-      </w:r>
-    </w:p>
-    <w:p>
-      <w:pPr>
-        <w:spacing w:line="360" w:lineRule="auto"/>
-        <w:ind w:left="993"/>
-        <w:jc w:val="both"/>
-        <w:rPr>
-          <w:sz w:val="26"/>
-        </w:rPr>
-      </w:pPr>
-      <w:r>
-        <w:fldChar w:fldCharType="begin"/>
-      </w:r>
-      <w:r>
-        <w:instrText xml:space="preserve"> HYPERLINK "https://www.edrawmax.com/article/hospital-organizational-chart.html" </w:instrText>
-      </w:r>
-      <w:r>
-        <w:fldChar w:fldCharType="separate"/>
-      </w:r>
-      <w:r>
-        <w:rPr>
-          <w:rStyle w:val="24"/>
-          <w:sz w:val="26"/>
-        </w:rPr>
-        <w:t>https://www.edrawmax.com/article/hospital-organizational-chart.html</w:t>
-      </w:r>
-      <w:r>
-        <w:rPr>
-          <w:rStyle w:val="24"/>
-          <w:sz w:val="26"/>
-        </w:rPr>
-        <w:fldChar w:fldCharType="end"/>
-      </w:r>
     </w:p>
     <w:sectPr>
       <w:headerReference r:id="rId8" w:type="default"/>
@@ -18491,26 +17894,6 @@
 <file path=word/numbering.xml><?xml version="1.0" encoding="utf-8"?>
 <w:numbering xmlns:wpc="http://schemas.microsoft.com/office/word/2010/wordprocessingCanvas" xmlns:mc="http://schemas.openxmlformats.org/markup-compatibility/2006" xmlns:o="urn:schemas-microsoft-com:office:office" xmlns:r="http://schemas.openxmlformats.org/officeDocument/2006/relationships" xmlns:m="http://schemas.openxmlformats.org/officeDocument/2006/math" xmlns:v="urn:schemas-microsoft-com:vml" xmlns:wp14="http://schemas.microsoft.com/office/word/2010/wordprocessingDrawing" xmlns:wp="http://schemas.openxmlformats.org/drawingml/2006/wordprocessingDrawing" xmlns:w10="urn:schemas-microsoft-com:office:word" xmlns:w="http://schemas.openxmlformats.org/wordprocessingml/2006/main" xmlns:w14="http://schemas.microsoft.com/office/word/2010/wordml" xmlns:wpg="http://schemas.microsoft.com/office/word/2010/wordprocessingGroup" xmlns:wpi="http://schemas.microsoft.com/office/word/2010/wordprocessingInk" xmlns:wne="http://schemas.microsoft.com/office/word/2006/wordml" xmlns:wps="http://schemas.microsoft.com/office/word/2010/wordprocessingShape" xmlns:wpsCustomData="http://www.wps.cn/officeDocument/2013/wpsCustomData" mc:Ignorable="w14 wp14">
   <w:abstractNum w:abstractNumId="0">
-    <w:nsid w:val="97D97ACA"/>
-    <w:multiLevelType w:val="singleLevel"/>
-    <w:tmpl w:val="97D97ACA"/>
-    <w:lvl w:ilvl="0" w:tentative="0">
-      <w:start w:val="1"/>
-      <w:numFmt w:val="decimal"/>
-      <w:lvlText w:val="6.%1"/>
-      <w:lvlJc w:val="left"/>
-      <w:pPr>
-        <w:tabs>
-          <w:tab w:val="left" w:pos="432"/>
-        </w:tabs>
-        <w:ind w:left="432" w:leftChars="0" w:hanging="432" w:firstLineChars="0"/>
-      </w:pPr>
-      <w:rPr>
-        <w:rFonts w:hint="default"/>
-      </w:rPr>
-    </w:lvl>
-  </w:abstractNum>
-  <w:abstractNum w:abstractNumId="1">
     <w:nsid w:val="C6EEC313"/>
     <w:multiLevelType w:val="singleLevel"/>
     <w:tmpl w:val="C6EEC313"/>
@@ -18530,7 +17913,7 @@
       </w:rPr>
     </w:lvl>
   </w:abstractNum>
-  <w:abstractNum w:abstractNumId="2">
+  <w:abstractNum w:abstractNumId="1">
     <w:nsid w:val="E5B14D82"/>
     <w:multiLevelType w:val="singleLevel"/>
     <w:tmpl w:val="E5B14D82"/>
@@ -18550,7 +17933,7 @@
       </w:rPr>
     </w:lvl>
   </w:abstractNum>
-  <w:abstractNum w:abstractNumId="3">
+  <w:abstractNum w:abstractNumId="2">
     <w:nsid w:val="F9B727B8"/>
     <w:multiLevelType w:val="multilevel"/>
     <w:tmpl w:val="F9B727B8"/>
@@ -18674,7 +18057,7 @@
       </w:rPr>
     </w:lvl>
   </w:abstractNum>
-  <w:abstractNum w:abstractNumId="4">
+  <w:abstractNum w:abstractNumId="3">
     <w:nsid w:val="2444BAB7"/>
     <w:multiLevelType w:val="singleLevel"/>
     <w:tmpl w:val="2444BAB7"/>
@@ -18694,7 +18077,7 @@
       </w:rPr>
     </w:lvl>
   </w:abstractNum>
-  <w:abstractNum w:abstractNumId="5">
+  <w:abstractNum w:abstractNumId="4">
     <w:nsid w:val="51AB66C8"/>
     <w:multiLevelType w:val="multilevel"/>
     <w:tmpl w:val="51AB66C8"/>
@@ -18783,27 +18166,7 @@
       </w:pPr>
     </w:lvl>
   </w:abstractNum>
-  <w:abstractNum w:abstractNumId="6">
-    <w:nsid w:val="591B51B0"/>
-    <w:multiLevelType w:val="singleLevel"/>
-    <w:tmpl w:val="591B51B0"/>
-    <w:lvl w:ilvl="0" w:tentative="0">
-      <w:start w:val="1"/>
-      <w:numFmt w:val="decimal"/>
-      <w:lvlText w:val="7.%1"/>
-      <w:lvlJc w:val="left"/>
-      <w:pPr>
-        <w:tabs>
-          <w:tab w:val="left" w:pos="432"/>
-        </w:tabs>
-        <w:ind w:left="432" w:leftChars="0" w:hanging="432" w:firstLineChars="0"/>
-      </w:pPr>
-      <w:rPr>
-        <w:rFonts w:hint="default"/>
-      </w:rPr>
-    </w:lvl>
-  </w:abstractNum>
-  <w:abstractNum w:abstractNumId="7">
+  <w:abstractNum w:abstractNumId="5">
     <w:nsid w:val="65A7A3B5"/>
     <w:multiLevelType w:val="singleLevel"/>
     <w:tmpl w:val="65A7A3B5"/>
@@ -18825,7 +18188,7 @@
       </w:rPr>
     </w:lvl>
   </w:abstractNum>
-  <w:abstractNum w:abstractNumId="8">
+  <w:abstractNum w:abstractNumId="6">
     <w:nsid w:val="747A3CF8"/>
     <w:multiLevelType w:val="multilevel"/>
     <w:tmpl w:val="747A3CF8"/>
@@ -18966,31 +18329,25 @@
     </w:lvl>
   </w:abstractNum>
   <w:num w:numId="1">
+    <w:abstractNumId w:val="2"/>
+  </w:num>
+  <w:num w:numId="2">
+    <w:abstractNumId w:val="5"/>
+  </w:num>
+  <w:num w:numId="3">
+    <w:abstractNumId w:val="6"/>
+  </w:num>
+  <w:num w:numId="4">
+    <w:abstractNumId w:val="1"/>
+  </w:num>
+  <w:num w:numId="5">
+    <w:abstractNumId w:val="0"/>
+  </w:num>
+  <w:num w:numId="6">
     <w:abstractNumId w:val="3"/>
   </w:num>
-  <w:num w:numId="2">
-    <w:abstractNumId w:val="7"/>
-  </w:num>
-  <w:num w:numId="3">
-    <w:abstractNumId w:val="8"/>
-  </w:num>
-  <w:num w:numId="4">
-    <w:abstractNumId w:val="2"/>
-  </w:num>
-  <w:num w:numId="5">
-    <w:abstractNumId w:val="1"/>
-  </w:num>
-  <w:num w:numId="6">
+  <w:num w:numId="7">
     <w:abstractNumId w:val="4"/>
-  </w:num>
-  <w:num w:numId="7">
-    <w:abstractNumId w:val="0"/>
-  </w:num>
-  <w:num w:numId="8">
-    <w:abstractNumId w:val="6"/>
-  </w:num>
-  <w:num w:numId="9">
-    <w:abstractNumId w:val="5"/>
   </w:num>
 </w:numbering>
 </file>

</xml_diff>